<commit_message>
Compleition of Bucket Sort Introduction
</commit_message>
<xml_diff>
--- a/Project_2020_Benchmarking_Sorting_Algorithms.docx
+++ b/Project_2020_Benchmarking_Sorting_Algorithms.docx
@@ -1112,6 +1112,7 @@
               <w:r>
                 <w:fldChar w:fldCharType="separate"/>
               </w:r>
+              <w:bookmarkStart w:id="0" w:name="_GoBack"/>
               <w:r>
                 <w:rPr>
                   <w:noProof/>
@@ -1466,7 +1467,7 @@
                 <w:rPr>
                   <w:noProof/>
                 </w:rPr>
-                <w:t xml:space="preserve">Jain, S., 2018. </w:t>
+                <w:t xml:space="preserve">Growing with the Web, 2016. </w:t>
               </w:r>
               <w:r>
                 <w:rPr>
@@ -1474,7 +1475,7 @@
                   <w:iCs/>
                   <w:noProof/>
                 </w:rPr>
-                <w:t xml:space="preserve">The Ultimate Beginners Guide To Analysis of Algorithm. </w:t>
+                <w:t xml:space="preserve">Bucket sort. </w:t>
               </w:r>
               <w:r>
                 <w:rPr>
@@ -1494,7 +1495,7 @@
                   <w:noProof/>
                   <w:u w:val="single"/>
                 </w:rPr>
-                <w:t>https://codeburst.io/the-ultimate-beginners-guide-to-analysis-of-algorithm-b8d32aa909c5</w:t>
+                <w:t>https://www.growingwiththeweb.com/2015/06/bucket-sort.html</w:t>
               </w:r>
               <w:r>
                 <w:rPr>
@@ -1515,7 +1516,7 @@
                 <w:rPr>
                   <w:noProof/>
                 </w:rPr>
-                <w:t xml:space="preserve">Kulalvaimozhi, V. P. et al., 2015. Performance Analysis of Sorting Algorithm. </w:t>
+                <w:t xml:space="preserve">Jain, S., 2018. </w:t>
               </w:r>
               <w:r>
                 <w:rPr>
@@ -1523,13 +1524,34 @@
                   <w:iCs/>
                   <w:noProof/>
                 </w:rPr>
-                <w:t xml:space="preserve">International Journal of Computer Science and Mobile Computing, </w:t>
-              </w:r>
-              <w:r>
-                <w:rPr>
-                  <w:noProof/>
-                </w:rPr>
-                <w:t>4(1), pp. 291-306.</w:t>
+                <w:t xml:space="preserve">The Ultimate Beginners Guide To Analysis of Algorithm. </w:t>
+              </w:r>
+              <w:r>
+                <w:rPr>
+                  <w:noProof/>
+                </w:rPr>
+                <w:t xml:space="preserve">[Online] </w:t>
+              </w:r>
+              <w:r>
+                <w:rPr>
+                  <w:noProof/>
+                </w:rPr>
+                <w:br/>
+                <w:t xml:space="preserve">Available at: </w:t>
+              </w:r>
+              <w:r>
+                <w:rPr>
+                  <w:noProof/>
+                  <w:u w:val="single"/>
+                </w:rPr>
+                <w:t>https://codeburst.io/the-ultimate-beginners-guide-to-analysis-of-algorithm-b8d32aa909c5</w:t>
+              </w:r>
+              <w:r>
+                <w:rPr>
+                  <w:noProof/>
+                </w:rPr>
+                <w:br/>
+                <w:t>[Accessed April 2020].</w:t>
               </w:r>
             </w:p>
             <w:p>
@@ -1543,7 +1565,7 @@
                 <w:rPr>
                   <w:noProof/>
                 </w:rPr>
-                <w:t xml:space="preserve">MEdwin, 2018. </w:t>
+                <w:t xml:space="preserve">Jajodia, P., 2017. </w:t>
               </w:r>
               <w:r>
                 <w:rPr>
@@ -1551,7 +1573,7 @@
                   <w:iCs/>
                   <w:noProof/>
                 </w:rPr>
-                <w:t xml:space="preserve">Python Jupyter Notebook print dataframe borders. </w:t>
+                <w:t xml:space="preserve">What is time complexity of heap and heap sort?. </w:t>
               </w:r>
               <w:r>
                 <w:rPr>
@@ -1571,7 +1593,7 @@
                   <w:noProof/>
                   <w:u w:val="single"/>
                 </w:rPr>
-                <w:t>https://stackoverflow.com/questions/49888173/python-jupyter-notebook-print-dataframe-borders</w:t>
+                <w:t>https://www.quora.com/What-is-time-complexity-of-heap-and-heap-sort</w:t>
               </w:r>
               <w:r>
                 <w:rPr>
@@ -1592,7 +1614,7 @@
                 <w:rPr>
                   <w:noProof/>
                 </w:rPr>
-                <w:t xml:space="preserve">Moore, K. et al., n.d. </w:t>
+                <w:t xml:space="preserve">Kulalvaimozhi, V. P. et al., 2015. Performance Analysis of Sorting Algorithm. </w:t>
               </w:r>
               <w:r>
                 <w:rPr>
@@ -1600,34 +1622,13 @@
                   <w:iCs/>
                   <w:noProof/>
                 </w:rPr>
-                <w:t xml:space="preserve">Sorting Algorithms. </w:t>
-              </w:r>
-              <w:r>
-                <w:rPr>
-                  <w:noProof/>
-                </w:rPr>
-                <w:t xml:space="preserve">[Online] </w:t>
-              </w:r>
-              <w:r>
-                <w:rPr>
-                  <w:noProof/>
-                </w:rPr>
-                <w:br/>
-                <w:t xml:space="preserve">Available at: </w:t>
-              </w:r>
-              <w:r>
-                <w:rPr>
-                  <w:noProof/>
-                  <w:u w:val="single"/>
-                </w:rPr>
-                <w:t>https://brilliant.org/wiki/sorting-algorithms/</w:t>
-              </w:r>
-              <w:r>
-                <w:rPr>
-                  <w:noProof/>
-                </w:rPr>
-                <w:br/>
-                <w:t>[Accessed April 2020].</w:t>
+                <w:t xml:space="preserve">International Journal of Computer Science and Mobile Computing, </w:t>
+              </w:r>
+              <w:r>
+                <w:rPr>
+                  <w:noProof/>
+                </w:rPr>
+                <w:t>4(1), pp. 291-306.</w:t>
               </w:r>
             </w:p>
             <w:p>
@@ -1641,7 +1642,7 @@
                 <w:rPr>
                   <w:noProof/>
                 </w:rPr>
-                <w:t xml:space="preserve">Priyank, S., 2020. </w:t>
+                <w:t xml:space="preserve">MEdwin, 2018. </w:t>
               </w:r>
               <w:r>
                 <w:rPr>
@@ -1649,7 +1650,7 @@
                   <w:iCs/>
                   <w:noProof/>
                 </w:rPr>
-                <w:t xml:space="preserve">Stable Sorting Algorithms. </w:t>
+                <w:t xml:space="preserve">Python Jupyter Notebook print dataframe borders. </w:t>
               </w:r>
               <w:r>
                 <w:rPr>
@@ -1669,7 +1670,7 @@
                   <w:noProof/>
                   <w:u w:val="single"/>
                 </w:rPr>
-                <w:t>https://www.baeldung.com/cs/stable-sorting-algorithms</w:t>
+                <w:t>https://stackoverflow.com/questions/49888173/python-jupyter-notebook-print-dataframe-borders</w:t>
               </w:r>
               <w:r>
                 <w:rPr>
@@ -1691,7 +1692,7 @@
                   <w:noProof/>
                 </w:rPr>
                 <w:lastRenderedPageBreak/>
-                <w:t xml:space="preserve">Sanfoundry, n.d. </w:t>
+                <w:t xml:space="preserve">Moore, K. et al., n.d. </w:t>
               </w:r>
               <w:r>
                 <w:rPr>
@@ -1699,7 +1700,7 @@
                   <w:iCs/>
                   <w:noProof/>
                 </w:rPr>
-                <w:t xml:space="preserve">Python Program to Implement Bucket Sort. </w:t>
+                <w:t xml:space="preserve">Sorting Algorithms. </w:t>
               </w:r>
               <w:r>
                 <w:rPr>
@@ -1719,14 +1720,14 @@
                   <w:noProof/>
                   <w:u w:val="single"/>
                 </w:rPr>
-                <w:t>https://www.sanfoundry.com/python-program-implement-bucket-sort/</w:t>
+                <w:t>https://brilliant.org/wiki/sorting-algorithms/</w:t>
               </w:r>
               <w:r>
                 <w:rPr>
                   <w:noProof/>
                 </w:rPr>
                 <w:br/>
-                <w:t>[Accessed March 2020].</w:t>
+                <w:t>[Accessed April 2020].</w:t>
               </w:r>
             </w:p>
             <w:p>
@@ -1740,7 +1741,7 @@
                 <w:rPr>
                   <w:noProof/>
                 </w:rPr>
-                <w:t xml:space="preserve">Williams, J. W. J., 1964. Heapsort. </w:t>
+                <w:t xml:space="preserve">Priyank, S., 2020. </w:t>
               </w:r>
               <w:r>
                 <w:rPr>
@@ -1748,13 +1749,34 @@
                   <w:iCs/>
                   <w:noProof/>
                 </w:rPr>
-                <w:t xml:space="preserve">Communications of the ACM, </w:t>
-              </w:r>
-              <w:r>
-                <w:rPr>
-                  <w:noProof/>
-                </w:rPr>
-                <w:t>7(6), pp. 347-348.</w:t>
+                <w:t xml:space="preserve">Stable Sorting Algorithms. </w:t>
+              </w:r>
+              <w:r>
+                <w:rPr>
+                  <w:noProof/>
+                </w:rPr>
+                <w:t xml:space="preserve">[Online] </w:t>
+              </w:r>
+              <w:r>
+                <w:rPr>
+                  <w:noProof/>
+                </w:rPr>
+                <w:br/>
+                <w:t xml:space="preserve">Available at: </w:t>
+              </w:r>
+              <w:r>
+                <w:rPr>
+                  <w:noProof/>
+                  <w:u w:val="single"/>
+                </w:rPr>
+                <w:t>https://www.baeldung.com/cs/stable-sorting-algorithms</w:t>
+              </w:r>
+              <w:r>
+                <w:rPr>
+                  <w:noProof/>
+                </w:rPr>
+                <w:br/>
+                <w:t>[Accessed April 2020].</w:t>
               </w:r>
             </w:p>
             <w:p>
@@ -1768,7 +1790,7 @@
                 <w:rPr>
                   <w:noProof/>
                 </w:rPr>
-                <w:t xml:space="preserve">Zaveri, M., 2018. </w:t>
+                <w:t xml:space="preserve">Sanfoundry, n.d. </w:t>
               </w:r>
               <w:r>
                 <w:rPr>
@@ -1776,7 +1798,7 @@
                   <w:iCs/>
                   <w:noProof/>
                 </w:rPr>
-                <w:t xml:space="preserve">An intro to Algorithms: Searching and Sorting algorithms. </w:t>
+                <w:t xml:space="preserve">Python Program to Implement Bucket Sort. </w:t>
               </w:r>
               <w:r>
                 <w:rPr>
@@ -1796,6 +1818,83 @@
                   <w:noProof/>
                   <w:u w:val="single"/>
                 </w:rPr>
+                <w:t>https://www.sanfoundry.com/python-program-implement-bucket-sort/</w:t>
+              </w:r>
+              <w:r>
+                <w:rPr>
+                  <w:noProof/>
+                </w:rPr>
+                <w:br/>
+                <w:t>[Accessed March 2020].</w:t>
+              </w:r>
+            </w:p>
+            <w:p>
+              <w:pPr>
+                <w:pStyle w:val="Bibliography"/>
+                <w:rPr>
+                  <w:noProof/>
+                </w:rPr>
+              </w:pPr>
+              <w:r>
+                <w:rPr>
+                  <w:noProof/>
+                </w:rPr>
+                <w:t xml:space="preserve">Williams, J. W. J., 1964. Heapsort. </w:t>
+              </w:r>
+              <w:r>
+                <w:rPr>
+                  <w:i/>
+                  <w:iCs/>
+                  <w:noProof/>
+                </w:rPr>
+                <w:t xml:space="preserve">Communications of the ACM, </w:t>
+              </w:r>
+              <w:r>
+                <w:rPr>
+                  <w:noProof/>
+                </w:rPr>
+                <w:t>7(6), pp. 347-348.</w:t>
+              </w:r>
+            </w:p>
+            <w:p>
+              <w:pPr>
+                <w:pStyle w:val="Bibliography"/>
+                <w:rPr>
+                  <w:noProof/>
+                </w:rPr>
+              </w:pPr>
+              <w:r>
+                <w:rPr>
+                  <w:noProof/>
+                </w:rPr>
+                <w:t xml:space="preserve">Zaveri, M., 2018. </w:t>
+              </w:r>
+              <w:r>
+                <w:rPr>
+                  <w:i/>
+                  <w:iCs/>
+                  <w:noProof/>
+                </w:rPr>
+                <w:t xml:space="preserve">An intro to Algorithms: Searching and Sorting algorithms. </w:t>
+              </w:r>
+              <w:r>
+                <w:rPr>
+                  <w:noProof/>
+                </w:rPr>
+                <w:t xml:space="preserve">[Online] </w:t>
+              </w:r>
+              <w:r>
+                <w:rPr>
+                  <w:noProof/>
+                </w:rPr>
+                <w:br/>
+                <w:t xml:space="preserve">Available at: </w:t>
+              </w:r>
+              <w:r>
+                <w:rPr>
+                  <w:noProof/>
+                  <w:u w:val="single"/>
+                </w:rPr>
                 <w:t>https://codeburst.io/algorithms-i-searching-and-sorting-algorithms-56497dbaef20</w:t>
               </w:r>
               <w:r>
@@ -1805,6 +1904,7 @@
                 <w:br/>
                 <w:t>[Accessed April 2020].</w:t>
               </w:r>
+              <w:bookmarkEnd w:id="0"/>
             </w:p>
             <w:p>
               <w:pPr>
@@ -2194,6 +2294,7 @@
           <w:id w:val="1653401485"/>
           <w:citation/>
         </w:sdtPr>
+        <w:sdtEndPr/>
         <w:sdtContent>
           <w:r>
             <w:fldChar w:fldCharType="begin"/>
@@ -2203,12 +2304,6 @@
           </w:r>
           <w:r>
             <w:fldChar w:fldCharType="separate"/>
-          </w:r>
-          <w:r>
-            <w:rPr>
-              <w:noProof/>
-            </w:rPr>
-            <w:t xml:space="preserve"> </w:t>
           </w:r>
           <w:r>
             <w:rPr>
@@ -2228,6 +2323,7 @@
           <w:id w:val="-1924025699"/>
           <w:citation/>
         </w:sdtPr>
+        <w:sdtEndPr/>
         <w:sdtContent>
           <w:r>
             <w:fldChar w:fldCharType="begin"/>
@@ -2249,8 +2345,34 @@
           </w:r>
         </w:sdtContent>
       </w:sdt>
-      <w:bookmarkStart w:id="0" w:name="_GoBack"/>
-      <w:bookmarkEnd w:id="0"/>
+    </w:p>
+    <w:p>
+      <w:sdt>
+        <w:sdtPr>
+          <w:id w:val="-83841541"/>
+          <w:citation/>
+        </w:sdtPr>
+        <w:sdtContent>
+          <w:r>
+            <w:fldChar w:fldCharType="begin"/>
+          </w:r>
+          <w:r>
+            <w:instrText xml:space="preserve"> CITATION Gro16 \l 6153 </w:instrText>
+          </w:r>
+          <w:r>
+            <w:fldChar w:fldCharType="separate"/>
+          </w:r>
+          <w:r>
+            <w:rPr>
+              <w:noProof/>
+            </w:rPr>
+            <w:t>(Growing with the Web, 2016)</w:t>
+          </w:r>
+          <w:r>
+            <w:fldChar w:fldCharType="end"/>
+          </w:r>
+        </w:sdtContent>
+      </w:sdt>
     </w:p>
     <w:sectPr>
       <w:footerReference w:type="default" r:id="rId12"/>
@@ -4101,15 +4223,6 @@
 </file>
 
 <file path=customXml/item2.xml><?xml version="1.0" encoding="utf-8"?>
-<?mso-contentType ?>
-<FormTemplates xmlns="http://schemas.microsoft.com/sharepoint/v3/contenttype/forms">
-  <Display>DocumentLibraryForm</Display>
-  <Edit>DocumentLibraryForm</Edit>
-  <New>DocumentLibraryForm</New>
-</FormTemplates>
-</file>
-
-<file path=customXml/item3.xml><?xml version="1.0" encoding="utf-8"?>
 <ct:contentTypeSchema xmlns:ct="http://schemas.microsoft.com/office/2006/metadata/contentType" xmlns:ma="http://schemas.microsoft.com/office/2006/metadata/properties/metaAttributes" ct:_="" ma:_="" ma:contentTypeName="Document" ma:contentTypeID="0x0101008514E67A28429D4E919A68907FF149CA" ma:contentTypeVersion="8" ma:contentTypeDescription="Create a new document." ma:contentTypeScope="" ma:versionID="cec7b5fa05765fa6b2a934bb0ea641ed">
   <xsd:schema xmlns:xsd="http://www.w3.org/2001/XMLSchema" xmlns:xs="http://www.w3.org/2001/XMLSchema" xmlns:p="http://schemas.microsoft.com/office/2006/metadata/properties" xmlns:ns3="db0ea8b3-7d0d-4eb3-87e0-71f4018cf59a" targetNamespace="http://schemas.microsoft.com/office/2006/metadata/properties" ma:root="true" ma:fieldsID="80ce1087ae9d83f0c946063ddcb4895b" ns3:_="">
     <xsd:import namespace="db0ea8b3-7d0d-4eb3-87e0-71f4018cf59a"/>
@@ -4281,6 +4394,15 @@
 </ct:contentTypeSchema>
 </file>
 
+<file path=customXml/item3.xml><?xml version="1.0" encoding="utf-8"?>
+<?mso-contentType ?>
+<FormTemplates xmlns="http://schemas.microsoft.com/sharepoint/v3/contenttype/forms">
+  <Display>DocumentLibraryForm</Display>
+  <Edit>DocumentLibraryForm</Edit>
+  <New>DocumentLibraryForm</New>
+</FormTemplates>
+</file>
+
 <file path=customXml/item4.xml><?xml version="1.0" encoding="utf-8"?>
 <p:properties xmlns:p="http://schemas.microsoft.com/office/2006/metadata/properties" xmlns:xsi="http://www.w3.org/2001/XMLSchema-instance" xmlns:pc="http://schemas.microsoft.com/office/infopath/2007/PartnerControls">
   <documentManagement/>
@@ -4302,7 +4424,7 @@
     <b:YearAccessed>2020</b:YearAccessed>
     <b:MonthAccessed>March</b:MonthAccessed>
     <b:URL>https://www.geeksforgeeks.org/bubble-sort/</b:URL>
-    <b:RefOrder>14</b:RefOrder>
+    <b:RefOrder>15</b:RefOrder>
   </b:Source>
   <b:Source>
     <b:Tag>Gee201</b:Tag>
@@ -4317,7 +4439,7 @@
     <b:YearAccessed>2020</b:YearAccessed>
     <b:MonthAccessed>March</b:MonthAccessed>
     <b:URL>https://www.geeksforgeeks.org/heap-sort/</b:URL>
-    <b:RefOrder>15</b:RefOrder>
+    <b:RefOrder>16</b:RefOrder>
   </b:Source>
   <b:Source>
     <b:Tag>San20</b:Tag>
@@ -4347,7 +4469,7 @@
     <b:YearAccessed>2020</b:YearAccessed>
     <b:MonthAccessed>March</b:MonthAccessed>
     <b:URL>https://www.geeksforgeeks.org/shellsort/</b:URL>
-    <b:RefOrder>16</b:RefOrder>
+    <b:RefOrder>17</b:RefOrder>
   </b:Source>
   <b:Source>
     <b:Tag>Gee203</b:Tag>
@@ -4568,7 +4690,7 @@
       </b:Author>
     </b:Author>
     <b:JournalName>SIGCSE</b:JournalName>
-    <b:RefOrder>17</b:RefOrder>
+    <b:RefOrder>18</b:RefOrder>
   </b:Source>
   <b:Source>
     <b:Tag>Fri56</b:Tag>
@@ -4655,6 +4777,22 @@
     </b:Author>
     <b:RefOrder>13</b:RefOrder>
   </b:Source>
+  <b:Source>
+    <b:Tag>Gro16</b:Tag>
+    <b:SourceType>InternetSite</b:SourceType>
+    <b:Guid>{7E1E9C21-65BE-4D08-AB98-0842663FB1DA}</b:Guid>
+    <b:Author>
+      <b:Author>
+        <b:Corporate>Growing with the Web</b:Corporate>
+      </b:Author>
+    </b:Author>
+    <b:Title>Bucket sort</b:Title>
+    <b:Year>2016</b:Year>
+    <b:YearAccessed>2020</b:YearAccessed>
+    <b:MonthAccessed>April</b:MonthAccessed>
+    <b:URL>https://www.growingwiththeweb.com/2015/06/bucket-sort.html</b:URL>
+    <b:RefOrder>14</b:RefOrder>
+  </b:Source>
 </b:Sources>
 </file>
 
@@ -4667,14 +4805,6 @@
 </file>
 
 <file path=customXml/itemProps2.xml><?xml version="1.0" encoding="utf-8"?>
-<ds:datastoreItem xmlns:ds="http://schemas.openxmlformats.org/officeDocument/2006/customXml" ds:itemID="{815801CD-1EEB-45FD-B261-72054A88326D}">
-  <ds:schemaRefs>
-    <ds:schemaRef ds:uri="http://schemas.microsoft.com/sharepoint/v3/contenttype/forms"/>
-  </ds:schemaRefs>
-</ds:datastoreItem>
-</file>
-
-<file path=customXml/itemProps3.xml><?xml version="1.0" encoding="utf-8"?>
 <ds:datastoreItem xmlns:ds="http://schemas.openxmlformats.org/officeDocument/2006/customXml" ds:itemID="{BE274FAB-0954-4A90-9F83-01E3F7082D56}">
   <ds:schemaRefs>
     <ds:schemaRef ds:uri="http://schemas.microsoft.com/office/2006/metadata/contentType"/>
@@ -4692,24 +4822,32 @@
 </ds:datastoreItem>
 </file>
 
+<file path=customXml/itemProps3.xml><?xml version="1.0" encoding="utf-8"?>
+<ds:datastoreItem xmlns:ds="http://schemas.openxmlformats.org/officeDocument/2006/customXml" ds:itemID="{815801CD-1EEB-45FD-B261-72054A88326D}">
+  <ds:schemaRefs>
+    <ds:schemaRef ds:uri="http://schemas.microsoft.com/sharepoint/v3/contenttype/forms"/>
+  </ds:schemaRefs>
+</ds:datastoreItem>
+</file>
+
 <file path=customXml/itemProps4.xml><?xml version="1.0" encoding="utf-8"?>
 <ds:datastoreItem xmlns:ds="http://schemas.openxmlformats.org/officeDocument/2006/customXml" ds:itemID="{00A019F3-6C4B-4B0D-9AF9-C78283CE0449}">
   <ds:schemaRefs>
+    <ds:schemaRef ds:uri="http://schemas.microsoft.com/office/2006/documentManagement/types"/>
+    <ds:schemaRef ds:uri="http://schemas.microsoft.com/office/2006/metadata/properties"/>
+    <ds:schemaRef ds:uri="http://purl.org/dc/elements/1.1/"/>
+    <ds:schemaRef ds:uri="http://schemas.openxmlformats.org/package/2006/metadata/core-properties"/>
     <ds:schemaRef ds:uri="http://purl.org/dc/terms/"/>
-    <ds:schemaRef ds:uri="http://schemas.openxmlformats.org/package/2006/metadata/core-properties"/>
-    <ds:schemaRef ds:uri="http://schemas.microsoft.com/office/2006/documentManagement/types"/>
+    <ds:schemaRef ds:uri="http://www.w3.org/XML/1998/namespace"/>
     <ds:schemaRef ds:uri="http://schemas.microsoft.com/office/infopath/2007/PartnerControls"/>
-    <ds:schemaRef ds:uri="http://purl.org/dc/elements/1.1/"/>
     <ds:schemaRef ds:uri="db0ea8b3-7d0d-4eb3-87e0-71f4018cf59a"/>
-    <ds:schemaRef ds:uri="http://schemas.microsoft.com/office/2006/metadata/properties"/>
-    <ds:schemaRef ds:uri="http://www.w3.org/XML/1998/namespace"/>
     <ds:schemaRef ds:uri="http://purl.org/dc/dcmitype/"/>
   </ds:schemaRefs>
 </ds:datastoreItem>
 </file>
 
 <file path=customXml/itemProps5.xml><?xml version="1.0" encoding="utf-8"?>
-<ds:datastoreItem xmlns:ds="http://schemas.openxmlformats.org/officeDocument/2006/customXml" ds:itemID="{D7A98775-7166-493C-9D6D-9F880E14064E}">
+<ds:datastoreItem xmlns:ds="http://schemas.openxmlformats.org/officeDocument/2006/customXml" ds:itemID="{9ADDA395-45DB-41FC-979A-7CF891CB50CD}">
   <ds:schemaRefs>
     <ds:schemaRef ds:uri="http://schemas.openxmlformats.org/officeDocument/2006/bibliography"/>
   </ds:schemaRefs>

</xml_diff>

<commit_message>
Compleition of Gnome Sort
</commit_message>
<xml_diff>
--- a/Project_2020_Benchmarking_Sorting_Algorithms.docx
+++ b/Project_2020_Benchmarking_Sorting_Algorithms.docx
@@ -1926,6 +1926,7 @@
         <w:t>Bubble/Heap</w:t>
       </w:r>
     </w:p>
+    <w:bookmarkStart w:id="0" w:name="_GoBack"/>
     <w:p>
       <w:sdt>
         <w:sdtPr>
@@ -1954,6 +1955,7 @@
           </w:r>
         </w:sdtContent>
       </w:sdt>
+      <w:bookmarkEnd w:id="0"/>
       <w:r>
         <w:t>Bucket</w:t>
       </w:r>
@@ -2379,6 +2381,7 @@
           <w:id w:val="-1949846772"/>
           <w:citation/>
         </w:sdtPr>
+        <w:sdtEndPr/>
         <w:sdtContent>
           <w:r>
             <w:fldChar w:fldCharType="begin"/>
@@ -2407,14 +2410,13 @@
         </w:sdtContent>
       </w:sdt>
     </w:p>
-    <w:bookmarkStart w:id="0" w:name="_GoBack"/>
-    <w:bookmarkEnd w:id="0"/>
     <w:p>
       <w:sdt>
         <w:sdtPr>
           <w:id w:val="-295913298"/>
           <w:citation/>
         </w:sdtPr>
+        <w:sdtEndPr/>
         <w:sdtContent>
           <w:r>
             <w:fldChar w:fldCharType="begin"/>
@@ -2436,6 +2438,40 @@
               <w:noProof/>
             </w:rPr>
             <w:t>(Programiz, n.d.)</w:t>
+          </w:r>
+          <w:r>
+            <w:fldChar w:fldCharType="end"/>
+          </w:r>
+        </w:sdtContent>
+      </w:sdt>
+    </w:p>
+    <w:p>
+      <w:sdt>
+        <w:sdtPr>
+          <w:id w:val="1565754709"/>
+          <w:citation/>
+        </w:sdtPr>
+        <w:sdtContent>
+          <w:r>
+            <w:fldChar w:fldCharType="begin"/>
+          </w:r>
+          <w:r>
+            <w:instrText xml:space="preserve"> CITATION Com00 \l 6153 </w:instrText>
+          </w:r>
+          <w:r>
+            <w:fldChar w:fldCharType="separate"/>
+          </w:r>
+          <w:r>
+            <w:rPr>
+              <w:noProof/>
+            </w:rPr>
+            <w:t xml:space="preserve"> </w:t>
+          </w:r>
+          <w:r>
+            <w:rPr>
+              <w:noProof/>
+            </w:rPr>
+            <w:t>(Computing Science Glasgow, 2000)</w:t>
           </w:r>
           <w:r>
             <w:fldChar w:fldCharType="end"/>
@@ -4292,15 +4328,6 @@
 </file>
 
 <file path=customXml/item2.xml><?xml version="1.0" encoding="utf-8"?>
-<?mso-contentType ?>
-<FormTemplates xmlns="http://schemas.microsoft.com/sharepoint/v3/contenttype/forms">
-  <Display>DocumentLibraryForm</Display>
-  <Edit>DocumentLibraryForm</Edit>
-  <New>DocumentLibraryForm</New>
-</FormTemplates>
-</file>
-
-<file path=customXml/item3.xml><?xml version="1.0" encoding="utf-8"?>
 <ct:contentTypeSchema xmlns:ct="http://schemas.microsoft.com/office/2006/metadata/contentType" xmlns:ma="http://schemas.microsoft.com/office/2006/metadata/properties/metaAttributes" ct:_="" ma:_="" ma:contentTypeName="Document" ma:contentTypeID="0x0101008514E67A28429D4E919A68907FF149CA" ma:contentTypeVersion="8" ma:contentTypeDescription="Create a new document." ma:contentTypeScope="" ma:versionID="cec7b5fa05765fa6b2a934bb0ea641ed">
   <xsd:schema xmlns:xsd="http://www.w3.org/2001/XMLSchema" xmlns:xs="http://www.w3.org/2001/XMLSchema" xmlns:p="http://schemas.microsoft.com/office/2006/metadata/properties" xmlns:ns3="db0ea8b3-7d0d-4eb3-87e0-71f4018cf59a" targetNamespace="http://schemas.microsoft.com/office/2006/metadata/properties" ma:root="true" ma:fieldsID="80ce1087ae9d83f0c946063ddcb4895b" ns3:_="">
     <xsd:import namespace="db0ea8b3-7d0d-4eb3-87e0-71f4018cf59a"/>
@@ -4472,6 +4499,15 @@
 </ct:contentTypeSchema>
 </file>
 
+<file path=customXml/item3.xml><?xml version="1.0" encoding="utf-8"?>
+<?mso-contentType ?>
+<FormTemplates xmlns="http://schemas.microsoft.com/sharepoint/v3/contenttype/forms">
+  <Display>DocumentLibraryForm</Display>
+  <Edit>DocumentLibraryForm</Edit>
+  <New>DocumentLibraryForm</New>
+</FormTemplates>
+</file>
+
 <file path=customXml/item4.xml><?xml version="1.0" encoding="utf-8"?>
 <p:properties xmlns:p="http://schemas.microsoft.com/office/2006/metadata/properties" xmlns:xsi="http://www.w3.org/2001/XMLSchema-instance" xmlns:pc="http://schemas.microsoft.com/office/infopath/2007/PartnerControls">
   <documentManagement/>
@@ -4493,7 +4529,7 @@
     <b:YearAccessed>2020</b:YearAccessed>
     <b:MonthAccessed>March</b:MonthAccessed>
     <b:URL>https://www.geeksforgeeks.org/bubble-sort/</b:URL>
-    <b:RefOrder>17</b:RefOrder>
+    <b:RefOrder>18</b:RefOrder>
   </b:Source>
   <b:Source>
     <b:Tag>Gee201</b:Tag>
@@ -4508,7 +4544,7 @@
     <b:YearAccessed>2020</b:YearAccessed>
     <b:MonthAccessed>March</b:MonthAccessed>
     <b:URL>https://www.geeksforgeeks.org/heap-sort/</b:URL>
-    <b:RefOrder>18</b:RefOrder>
+    <b:RefOrder>19</b:RefOrder>
   </b:Source>
   <b:Source>
     <b:Tag>San20</b:Tag>
@@ -4538,7 +4574,7 @@
     <b:YearAccessed>2020</b:YearAccessed>
     <b:MonthAccessed>March</b:MonthAccessed>
     <b:URL>https://www.geeksforgeeks.org/shellsort/</b:URL>
-    <b:RefOrder>19</b:RefOrder>
+    <b:RefOrder>20</b:RefOrder>
   </b:Source>
   <b:Source>
     <b:Tag>Gee203</b:Tag>
@@ -4759,7 +4795,7 @@
       </b:Author>
     </b:Author>
     <b:JournalName>SIGCSE</b:JournalName>
-    <b:RefOrder>20</b:RefOrder>
+    <b:RefOrder>21</b:RefOrder>
   </b:Source>
   <b:Source>
     <b:Tag>Fri56</b:Tag>
@@ -4898,6 +4934,45 @@
     <b:URL>https://www.programiz.com/dsa/shell-sort</b:URL>
     <b:RefOrder>16</b:RefOrder>
   </b:Source>
+  <b:Source>
+    <b:Tag>Ham19</b:Tag>
+    <b:SourceType>InternetSite</b:SourceType>
+    <b:Guid>{2929324B-F829-46A3-B093-4595EDECDB8A}</b:Guid>
+    <b:Author>
+      <b:Author>
+        <b:NameList>
+          <b:Person>
+            <b:Last>Sarbazi-Azad</b:Last>
+            <b:First>Hamid</b:First>
+          </b:Person>
+        </b:NameList>
+      </b:Author>
+    </b:Author>
+    <b:Title>Hamid Sarbazi-Azad</b:Title>
+    <b:Year>2019</b:Year>
+    <b:YearAccessed>2020</b:YearAccessed>
+    <b:MonthAccessed>April</b:MonthAccessed>
+    <b:URL>http://sharif.edu/~azad/</b:URL>
+    <b:RefOrder>22</b:RefOrder>
+  </b:Source>
+  <b:Source>
+    <b:Tag>Com00</b:Tag>
+    <b:SourceType>ArticleInAPeriodical</b:SourceType>
+    <b:Guid>{8EE439D7-85F7-484E-835F-D4E8E6AFB9C6}</b:Guid>
+    <b:Title>Stupid Sort: A new sorting algorithm</b:Title>
+    <b:Year>2000</b:Year>
+    <b:URL>http://sharif.edu/~azad/stupid-sort.PDF</b:URL>
+    <b:Author>
+      <b:Author>
+        <b:Corporate>Computing Science Glasgow</b:Corporate>
+      </b:Author>
+    </b:Author>
+    <b:Month>October</b:Month>
+    <b:Day>2</b:Day>
+    <b:PeriodicalTitle>Computing Science Glasgow</b:PeriodicalTitle>
+    <b:Pages>4</b:Pages>
+    <b:RefOrder>17</b:RefOrder>
+  </b:Source>
 </b:Sources>
 </file>
 
@@ -4910,14 +4985,6 @@
 </file>
 
 <file path=customXml/itemProps2.xml><?xml version="1.0" encoding="utf-8"?>
-<ds:datastoreItem xmlns:ds="http://schemas.openxmlformats.org/officeDocument/2006/customXml" ds:itemID="{815801CD-1EEB-45FD-B261-72054A88326D}">
-  <ds:schemaRefs>
-    <ds:schemaRef ds:uri="http://schemas.microsoft.com/sharepoint/v3/contenttype/forms"/>
-  </ds:schemaRefs>
-</ds:datastoreItem>
-</file>
-
-<file path=customXml/itemProps3.xml><?xml version="1.0" encoding="utf-8"?>
 <ds:datastoreItem xmlns:ds="http://schemas.openxmlformats.org/officeDocument/2006/customXml" ds:itemID="{BE274FAB-0954-4A90-9F83-01E3F7082D56}">
   <ds:schemaRefs>
     <ds:schemaRef ds:uri="http://schemas.microsoft.com/office/2006/metadata/contentType"/>
@@ -4935,24 +5002,32 @@
 </ds:datastoreItem>
 </file>
 
+<file path=customXml/itemProps3.xml><?xml version="1.0" encoding="utf-8"?>
+<ds:datastoreItem xmlns:ds="http://schemas.openxmlformats.org/officeDocument/2006/customXml" ds:itemID="{815801CD-1EEB-45FD-B261-72054A88326D}">
+  <ds:schemaRefs>
+    <ds:schemaRef ds:uri="http://schemas.microsoft.com/sharepoint/v3/contenttype/forms"/>
+  </ds:schemaRefs>
+</ds:datastoreItem>
+</file>
+
 <file path=customXml/itemProps4.xml><?xml version="1.0" encoding="utf-8"?>
 <ds:datastoreItem xmlns:ds="http://schemas.openxmlformats.org/officeDocument/2006/customXml" ds:itemID="{00A019F3-6C4B-4B0D-9AF9-C78283CE0449}">
   <ds:schemaRefs>
+    <ds:schemaRef ds:uri="http://schemas.microsoft.com/office/2006/documentManagement/types"/>
+    <ds:schemaRef ds:uri="http://purl.org/dc/terms/"/>
+    <ds:schemaRef ds:uri="http://schemas.openxmlformats.org/package/2006/metadata/core-properties"/>
+    <ds:schemaRef ds:uri="db0ea8b3-7d0d-4eb3-87e0-71f4018cf59a"/>
     <ds:schemaRef ds:uri="http://purl.org/dc/dcmitype/"/>
     <ds:schemaRef ds:uri="http://schemas.microsoft.com/office/infopath/2007/PartnerControls"/>
-    <ds:schemaRef ds:uri="http://schemas.microsoft.com/office/2006/documentManagement/types"/>
     <ds:schemaRef ds:uri="http://purl.org/dc/elements/1.1/"/>
-    <ds:schemaRef ds:uri="http://schemas.openxmlformats.org/package/2006/metadata/core-properties"/>
-    <ds:schemaRef ds:uri="db0ea8b3-7d0d-4eb3-87e0-71f4018cf59a"/>
     <ds:schemaRef ds:uri="http://schemas.microsoft.com/office/2006/metadata/properties"/>
     <ds:schemaRef ds:uri="http://www.w3.org/XML/1998/namespace"/>
-    <ds:schemaRef ds:uri="http://purl.org/dc/terms/"/>
   </ds:schemaRefs>
 </ds:datastoreItem>
 </file>
 
 <file path=customXml/itemProps5.xml><?xml version="1.0" encoding="utf-8"?>
-<ds:datastoreItem xmlns:ds="http://schemas.openxmlformats.org/officeDocument/2006/customXml" ds:itemID="{6DC62FCC-D2B7-42A2-BAC3-4AFDBD28735C}">
+<ds:datastoreItem xmlns:ds="http://schemas.openxmlformats.org/officeDocument/2006/customXml" ds:itemID="{685E3F1C-E842-43F9-9149-0EDCA151BB62}">
   <ds:schemaRefs>
     <ds:schemaRef ds:uri="http://schemas.openxmlformats.org/officeDocument/2006/bibliography"/>
   </ds:schemaRefs>

</xml_diff>